<commit_message>
Added assert if descriptor heap is out of space.
</commit_message>
<xml_diff>
--- a/CH07/sapphire_design_doc.docx
+++ b/CH07/sapphire_design_doc.docx
@@ -186,11 +186,9 @@
       <w:r>
         <w:t xml:space="preserve">Adjust the Window’s Client Area so it fits exactly the given window </w:t>
       </w:r>
-      <w:proofErr w:type="spellStart"/>
-      <w:r>
-        <w:t>dimentions</w:t>
-      </w:r>
-      <w:proofErr w:type="spellEnd"/>
+      <w:r>
+        <w:t>dimensions</w:t>
+      </w:r>
     </w:p>
     <w:p>
       <w:pPr>
@@ -221,14 +219,132 @@
       </w:r>
     </w:p>
     <w:p>
-      <w:pPr>
-        <w:pStyle w:val="Heading1"/>
-      </w:pPr>
-      <w:r>
-        <w:t>Shutdown</w:t>
-      </w:r>
-    </w:p>
-    <w:p/>
+      <w:r>
+        <w:t>Description</w:t>
+      </w:r>
+    </w:p>
+    <w:p>
+      <w:r>
+        <w:t>This Use Case will create all the necessary DirectX 12 resources to start producing the fames.</w:t>
+      </w:r>
+    </w:p>
+    <w:p>
+      <w:r>
+        <w:t>Inputs</w:t>
+      </w:r>
+    </w:p>
+    <w:p>
+      <w:r>
+        <w:t>The window handle, the width and height of the render area.</w:t>
+      </w:r>
+    </w:p>
+    <w:p>
+      <w:r>
+        <w:lastRenderedPageBreak/>
+        <w:t>Outputs</w:t>
+      </w:r>
+    </w:p>
+    <w:p>
+      <w:r>
+        <w:t>Procedure</w:t>
+      </w:r>
+    </w:p>
+    <w:p>
+      <w:pPr>
+        <w:pStyle w:val="ListParagraph"/>
+        <w:numPr>
+          <w:ilvl w:val="0"/>
+          <w:numId w:val="3"/>
+        </w:numPr>
+      </w:pPr>
+      <w:r>
+        <w:t>Create the DXGI Factory</w:t>
+      </w:r>
+    </w:p>
+    <w:p>
+      <w:pPr>
+        <w:pStyle w:val="ListParagraph"/>
+        <w:numPr>
+          <w:ilvl w:val="0"/>
+          <w:numId w:val="3"/>
+        </w:numPr>
+      </w:pPr>
+      <w:r>
+        <w:t>Check system capabilities</w:t>
+      </w:r>
+    </w:p>
+    <w:p>
+      <w:pPr>
+        <w:pStyle w:val="ListParagraph"/>
+        <w:numPr>
+          <w:ilvl w:val="0"/>
+          <w:numId w:val="3"/>
+        </w:numPr>
+      </w:pPr>
+      <w:r>
+        <w:t>Enumerate all the available adapters</w:t>
+      </w:r>
+    </w:p>
+    <w:p>
+      <w:pPr>
+        <w:pStyle w:val="ListParagraph"/>
+        <w:numPr>
+          <w:ilvl w:val="0"/>
+          <w:numId w:val="3"/>
+        </w:numPr>
+      </w:pPr>
+      <w:r>
+        <w:t>Create DirectX 12 Device</w:t>
+      </w:r>
+    </w:p>
+    <w:p>
+      <w:pPr>
+        <w:pStyle w:val="ListParagraph"/>
+        <w:numPr>
+          <w:ilvl w:val="0"/>
+          <w:numId w:val="3"/>
+        </w:numPr>
+      </w:pPr>
+      <w:r>
+        <w:t>Create Command Queue</w:t>
+      </w:r>
+    </w:p>
+    <w:p>
+      <w:pPr>
+        <w:pStyle w:val="ListParagraph"/>
+        <w:numPr>
+          <w:ilvl w:val="0"/>
+          <w:numId w:val="3"/>
+        </w:numPr>
+      </w:pPr>
+      <w:r>
+        <w:t>Create Command List</w:t>
+      </w:r>
+    </w:p>
+    <w:p>
+      <w:pPr>
+        <w:pStyle w:val="ListParagraph"/>
+        <w:numPr>
+          <w:ilvl w:val="0"/>
+          <w:numId w:val="3"/>
+        </w:numPr>
+      </w:pPr>
+      <w:r>
+        <w:t>Create Swap Chain</w:t>
+      </w:r>
+    </w:p>
+    <w:p>
+      <w:pPr>
+        <w:pStyle w:val="ListParagraph"/>
+        <w:numPr>
+          <w:ilvl w:val="0"/>
+          <w:numId w:val="3"/>
+        </w:numPr>
+      </w:pPr>
+      <w:r>
+        <w:t>Create Descriptor Heap</w:t>
+      </w:r>
+    </w:p>
     <w:sectPr>
       <w:pgSz w:w="12240" w:h="15840"/>
       <w:pgMar w:top="1440" w:right="1440" w:bottom="1440" w:left="1440" w:header="720" w:footer="720" w:gutter="0"/>
@@ -242,6 +358,95 @@
 <file path=word/numbering.xml><?xml version="1.0" encoding="utf-8"?>
 <w:numbering xmlns:wpc="http://schemas.microsoft.com/office/word/2010/wordprocessingCanvas" xmlns:cx="http://schemas.microsoft.com/office/drawing/2014/chartex" xmlns:cx1="http://schemas.microsoft.com/office/drawing/2015/9/8/chartex" xmlns:cx2="http://schemas.microsoft.com/office/drawing/2015/10/21/chartex" xmlns:cx3="http://schemas.microsoft.com/office/drawing/2016/5/9/chartex" xmlns:cx4="http://schemas.microsoft.com/office/drawing/2016/5/10/chartex" xmlns:cx5="http://schemas.microsoft.com/office/drawing/2016/5/11/chartex" xmlns:cx6="http://schemas.microsoft.com/office/drawing/2016/5/12/chartex" xmlns:cx7="http://schemas.microsoft.com/office/drawing/2016/5/13/chartex" xmlns:cx8="http://schemas.microsoft.com/office/drawing/2016/5/14/chartex" xmlns:mc="http://schemas.openxmlformats.org/markup-compatibility/2006" xmlns:aink="http://schemas.microsoft.com/office/drawing/2016/ink" xmlns:am3d="http://schemas.microsoft.com/office/drawing/2017/model3d" xmlns:o="urn:schemas-microsoft-com:office:office" xmlns:r="http://schemas.openxmlformats.org/officeDocument/2006/relationships" xmlns:m="http://schemas.openxmlformats.org/officeDocument/2006/math" xmlns:v="urn:schemas-microsoft-com:vml" xmlns:wp14="http://schemas.microsoft.com/office/word/2010/wordprocessingDrawing" xmlns:wp="http://schemas.openxmlformats.org/drawingml/2006/wordprocessingDrawing" xmlns:w10="urn:schemas-microsoft-com:office:word" xmlns:w="http://schemas.openxmlformats.org/wordprocessingml/2006/main" xmlns:w14="http://schemas.microsoft.com/office/word/2010/wordml" xmlns:w15="http://schemas.microsoft.com/office/word/2012/wordml" xmlns:w16cex="http://schemas.microsoft.com/office/word/2018/wordml/cex" xmlns:w16cid="http://schemas.microsoft.com/office/word/2016/wordml/cid" xmlns:w16="http://schemas.microsoft.com/office/word/2018/wordml" xmlns:w16sdtdh="http://schemas.microsoft.com/office/word/2020/wordml/sdtdatahash" xmlns:w16se="http://schemas.microsoft.com/office/word/2015/wordml/symex" xmlns:wpg="http://schemas.microsoft.com/office/word/2010/wordprocessingGroup" xmlns:wpi="http://schemas.microsoft.com/office/word/2010/wordprocessingInk" xmlns:wne="http://schemas.microsoft.com/office/word/2006/wordml" xmlns:wps="http://schemas.microsoft.com/office/word/2010/wordprocessingShape" mc:Ignorable="w14 w15 w16se w16cid w16 w16cex w16sdtdh wp14">
   <w:abstractNum w:abstractNumId="0" w15:restartNumberingAfterBreak="0">
+    <w:nsid w:val="4C761206"/>
+    <w:multiLevelType w:val="hybridMultilevel"/>
+    <w:tmpl w:val="170214BC"/>
+    <w:lvl w:ilvl="0" w:tplc="0409000F">
+      <w:start w:val="1"/>
+      <w:numFmt w:val="decimal"/>
+      <w:lvlText w:val="%1."/>
+      <w:lvlJc w:val="left"/>
+      <w:pPr>
+        <w:ind w:left="720" w:hanging="360"/>
+      </w:pPr>
+      <w:rPr>
+        <w:rFonts w:hint="default"/>
+      </w:rPr>
+    </w:lvl>
+    <w:lvl w:ilvl="1" w:tplc="04090019" w:tentative="1">
+      <w:start w:val="1"/>
+      <w:numFmt w:val="lowerLetter"/>
+      <w:lvlText w:val="%2."/>
+      <w:lvlJc w:val="left"/>
+      <w:pPr>
+        <w:ind w:left="1440" w:hanging="360"/>
+      </w:pPr>
+    </w:lvl>
+    <w:lvl w:ilvl="2" w:tplc="0409001B" w:tentative="1">
+      <w:start w:val="1"/>
+      <w:numFmt w:val="lowerRoman"/>
+      <w:lvlText w:val="%3."/>
+      <w:lvlJc w:val="right"/>
+      <w:pPr>
+        <w:ind w:left="2160" w:hanging="180"/>
+      </w:pPr>
+    </w:lvl>
+    <w:lvl w:ilvl="3" w:tplc="0409000F" w:tentative="1">
+      <w:start w:val="1"/>
+      <w:numFmt w:val="decimal"/>
+      <w:lvlText w:val="%4."/>
+      <w:lvlJc w:val="left"/>
+      <w:pPr>
+        <w:ind w:left="2880" w:hanging="360"/>
+      </w:pPr>
+    </w:lvl>
+    <w:lvl w:ilvl="4" w:tplc="04090019" w:tentative="1">
+      <w:start w:val="1"/>
+      <w:numFmt w:val="lowerLetter"/>
+      <w:lvlText w:val="%5."/>
+      <w:lvlJc w:val="left"/>
+      <w:pPr>
+        <w:ind w:left="3600" w:hanging="360"/>
+      </w:pPr>
+    </w:lvl>
+    <w:lvl w:ilvl="5" w:tplc="0409001B" w:tentative="1">
+      <w:start w:val="1"/>
+      <w:numFmt w:val="lowerRoman"/>
+      <w:lvlText w:val="%6."/>
+      <w:lvlJc w:val="right"/>
+      <w:pPr>
+        <w:ind w:left="4320" w:hanging="180"/>
+      </w:pPr>
+    </w:lvl>
+    <w:lvl w:ilvl="6" w:tplc="0409000F" w:tentative="1">
+      <w:start w:val="1"/>
+      <w:numFmt w:val="decimal"/>
+      <w:lvlText w:val="%7."/>
+      <w:lvlJc w:val="left"/>
+      <w:pPr>
+        <w:ind w:left="5040" w:hanging="360"/>
+      </w:pPr>
+    </w:lvl>
+    <w:lvl w:ilvl="7" w:tplc="04090019" w:tentative="1">
+      <w:start w:val="1"/>
+      <w:numFmt w:val="lowerLetter"/>
+      <w:lvlText w:val="%8."/>
+      <w:lvlJc w:val="left"/>
+      <w:pPr>
+        <w:ind w:left="5760" w:hanging="360"/>
+      </w:pPr>
+    </w:lvl>
+    <w:lvl w:ilvl="8" w:tplc="0409001B" w:tentative="1">
+      <w:start w:val="1"/>
+      <w:numFmt w:val="lowerRoman"/>
+      <w:lvlText w:val="%9."/>
+      <w:lvlJc w:val="right"/>
+      <w:pPr>
+        <w:ind w:left="6480" w:hanging="180"/>
+      </w:pPr>
+    </w:lvl>
+  </w:abstractNum>
+  <w:abstractNum w:abstractNumId="1" w15:restartNumberingAfterBreak="0">
     <w:nsid w:val="51AD30F3"/>
     <w:multiLevelType w:val="hybridMultilevel"/>
     <w:tmpl w:val="7E74D008"/>
@@ -330,7 +535,7 @@
       </w:pPr>
     </w:lvl>
   </w:abstractNum>
-  <w:abstractNum w:abstractNumId="1" w15:restartNumberingAfterBreak="0">
+  <w:abstractNum w:abstractNumId="2" w15:restartNumberingAfterBreak="0">
     <w:nsid w:val="79590AE2"/>
     <w:multiLevelType w:val="hybridMultilevel"/>
     <w:tmpl w:val="C52230CA"/>
@@ -420,10 +625,13 @@
     </w:lvl>
   </w:abstractNum>
   <w:num w:numId="1">
-    <w:abstractNumId w:val="0"/>
+    <w:abstractNumId w:val="1"/>
   </w:num>
   <w:num w:numId="2">
-    <w:abstractNumId w:val="1"/>
+    <w:abstractNumId w:val="2"/>
+  </w:num>
+  <w:num w:numId="3">
+    <w:abstractNumId w:val="0"/>
   </w:num>
 </w:numbering>
 </file>

</xml_diff>

<commit_message>
Added comments to all the new class headers.
</commit_message>
<xml_diff>
--- a/CH07/sapphire_design_doc.docx
+++ b/CH07/sapphire_design_doc.docx
@@ -20,9 +20,23 @@
     </w:p>
     <w:p>
       <w:pPr>
+        <w:rPr>
+          <w:rFonts w:asciiTheme="majorHAnsi" w:eastAsiaTheme="majorEastAsia" w:hAnsiTheme="majorHAnsi" w:cstheme="majorBidi"/>
+          <w:color w:val="2F5496" w:themeColor="accent1" w:themeShade="BF"/>
+          <w:sz w:val="32"/>
+          <w:szCs w:val="32"/>
+        </w:rPr>
+      </w:pPr>
+      <w:r>
+        <w:br w:type="page"/>
+      </w:r>
+    </w:p>
+    <w:p>
+      <w:pPr>
         <w:pStyle w:val="Heading1"/>
       </w:pPr>
       <w:r>
+        <w:lastRenderedPageBreak/>
         <w:t>Engine</w:t>
       </w:r>
     </w:p>
@@ -204,9 +218,23 @@
     </w:p>
     <w:p>
       <w:pPr>
+        <w:rPr>
+          <w:rFonts w:asciiTheme="majorHAnsi" w:eastAsiaTheme="majorEastAsia" w:hAnsiTheme="majorHAnsi" w:cstheme="majorBidi"/>
+          <w:color w:val="2F5496" w:themeColor="accent1" w:themeShade="BF"/>
+          <w:sz w:val="32"/>
+          <w:szCs w:val="32"/>
+        </w:rPr>
+      </w:pPr>
+      <w:r>
+        <w:br w:type="page"/>
+      </w:r>
+    </w:p>
+    <w:p>
+      <w:pPr>
         <w:pStyle w:val="Heading1"/>
       </w:pPr>
       <w:r>
+        <w:lastRenderedPageBreak/>
         <w:t>Render System</w:t>
       </w:r>
     </w:p>
@@ -219,6 +247,9 @@
       </w:r>
     </w:p>
     <w:p>
+      <w:pPr>
+        <w:pStyle w:val="Heading3"/>
+      </w:pPr>
       <w:r>
         <w:t>Description</w:t>
       </w:r>
@@ -229,6 +260,9 @@
       </w:r>
     </w:p>
     <w:p>
+      <w:pPr>
+        <w:pStyle w:val="Heading3"/>
+      </w:pPr>
       <w:r>
         <w:t>Inputs</w:t>
       </w:r>
@@ -239,12 +273,17 @@
       </w:r>
     </w:p>
     <w:p>
-      <w:r>
-        <w:lastRenderedPageBreak/>
+      <w:pPr>
+        <w:pStyle w:val="Heading3"/>
+      </w:pPr>
+      <w:r>
         <w:t>Outputs</w:t>
       </w:r>
     </w:p>
     <w:p>
+      <w:pPr>
+        <w:pStyle w:val="Heading3"/>
+      </w:pPr>
       <w:r>
         <w:t>Procedure</w:t>
       </w:r>
@@ -343,6 +382,354 @@
       </w:pPr>
       <w:r>
         <w:t>Create Descriptor Heap</w:t>
+      </w:r>
+    </w:p>
+    <w:p>
+      <w:pPr>
+        <w:pStyle w:val="ListParagraph"/>
+        <w:numPr>
+          <w:ilvl w:val="0"/>
+          <w:numId w:val="3"/>
+        </w:numPr>
+      </w:pPr>
+      <w:r>
+        <w:t>Create</w:t>
+      </w:r>
+      <w:r>
+        <w:t xml:space="preserve"> two</w:t>
+      </w:r>
+      <w:r>
+        <w:t xml:space="preserve"> Render Targets</w:t>
+      </w:r>
+      <w:r>
+        <w:t>, one for Back Buffer and one for Front Buffer. Those two resources were created along with the Swap Chain.</w:t>
+      </w:r>
+    </w:p>
+    <w:p>
+      <w:pPr>
+        <w:rPr>
+          <w:rFonts w:asciiTheme="majorHAnsi" w:eastAsiaTheme="majorEastAsia" w:hAnsiTheme="majorHAnsi" w:cstheme="majorBidi"/>
+          <w:color w:val="2F5496" w:themeColor="accent1" w:themeShade="BF"/>
+          <w:sz w:val="32"/>
+          <w:szCs w:val="32"/>
+        </w:rPr>
+      </w:pPr>
+      <w:r>
+        <w:br w:type="page"/>
+      </w:r>
+    </w:p>
+    <w:p>
+      <w:pPr>
+        <w:pStyle w:val="Heading1"/>
+      </w:pPr>
+      <w:r>
+        <w:lastRenderedPageBreak/>
+        <w:t>Command Queue</w:t>
+      </w:r>
+    </w:p>
+    <w:p>
+      <w:r>
+        <w:t xml:space="preserve">In Sapphire Engine there is only one command queue. It’s main responsibility is to execute the Command Lists, created by the renderer. The Command Queue should be responsible for the synchronization with the GPU. The synchronization is really simple – you can’t do anything on the CPU side until the </w:t>
+      </w:r>
+      <w:r>
+        <w:t>Command Queue is finish executing.</w:t>
+      </w:r>
+    </w:p>
+    <w:p>
+      <w:pPr>
+        <w:pStyle w:val="Heading2"/>
+      </w:pPr>
+      <w:r>
+        <w:t>UC0004: Create Command Queue</w:t>
+      </w:r>
+    </w:p>
+    <w:p>
+      <w:pPr>
+        <w:pStyle w:val="Heading3"/>
+      </w:pPr>
+      <w:r>
+        <w:t>Description</w:t>
+      </w:r>
+    </w:p>
+    <w:p>
+      <w:r>
+        <w:t xml:space="preserve">The engine should have just one Command Queue. It is a simple, direct queue with a normal priority. </w:t>
+      </w:r>
+    </w:p>
+    <w:p>
+      <w:pPr>
+        <w:pStyle w:val="Heading3"/>
+      </w:pPr>
+      <w:r>
+        <w:t>Inputs</w:t>
+      </w:r>
+    </w:p>
+    <w:p>
+      <w:pPr>
+        <w:pStyle w:val="Heading3"/>
+      </w:pPr>
+      <w:r>
+        <w:t>Outputs</w:t>
+      </w:r>
+    </w:p>
+    <w:p>
+      <w:pPr>
+        <w:pStyle w:val="Heading3"/>
+      </w:pPr>
+      <w:r>
+        <w:t>Procedure</w:t>
+      </w:r>
+    </w:p>
+    <w:p>
+      <w:pPr>
+        <w:pStyle w:val="ListParagraph"/>
+        <w:numPr>
+          <w:ilvl w:val="0"/>
+          <w:numId w:val="4"/>
+        </w:numPr>
+      </w:pPr>
+      <w:r>
+        <w:t>Create and store the DirectX 12 Command Queue. It should be of the type direct, with normal priority and with no additional flags.</w:t>
+      </w:r>
+    </w:p>
+    <w:p>
+      <w:pPr>
+        <w:pStyle w:val="ListParagraph"/>
+        <w:numPr>
+          <w:ilvl w:val="0"/>
+          <w:numId w:val="4"/>
+        </w:numPr>
+      </w:pPr>
+      <w:r>
+        <w:t>Create and store the DirectX 12 Fence. It should have the default value of zero.</w:t>
+      </w:r>
+    </w:p>
+    <w:p>
+      <w:pPr>
+        <w:pStyle w:val="ListParagraph"/>
+        <w:numPr>
+          <w:ilvl w:val="0"/>
+          <w:numId w:val="4"/>
+        </w:numPr>
+      </w:pPr>
+      <w:r>
+        <w:t>Create an empty Windows Event. Store the handle to it.</w:t>
+      </w:r>
+    </w:p>
+    <w:p>
+      <w:pPr>
+        <w:pStyle w:val="ListParagraph"/>
+        <w:numPr>
+          <w:ilvl w:val="0"/>
+          <w:numId w:val="4"/>
+        </w:numPr>
+      </w:pPr>
+      <w:r>
+        <w:t>Flush the GPU by executing the UC0005: Flush</w:t>
+      </w:r>
+    </w:p>
+    <w:p>
+      <w:pPr>
+        <w:pStyle w:val="Heading2"/>
+      </w:pPr>
+      <w:r>
+        <w:t>UC0005: Flush</w:t>
+      </w:r>
+    </w:p>
+    <w:p>
+      <w:pPr>
+        <w:pStyle w:val="Heading3"/>
+      </w:pPr>
+      <w:r>
+        <w:t>Description</w:t>
+      </w:r>
+    </w:p>
+    <w:p>
+      <w:pPr>
+        <w:pStyle w:val="Heading3"/>
+      </w:pPr>
+      <w:r>
+        <w:t>Inputs</w:t>
+      </w:r>
+    </w:p>
+    <w:p>
+      <w:pPr>
+        <w:pStyle w:val="Heading3"/>
+      </w:pPr>
+      <w:r>
+        <w:t>Outputs</w:t>
+      </w:r>
+    </w:p>
+    <w:p>
+      <w:pPr>
+        <w:pStyle w:val="Heading3"/>
+      </w:pPr>
+      <w:r>
+        <w:t>Procedure</w:t>
+      </w:r>
+    </w:p>
+    <w:p>
+      <w:pPr>
+        <w:pStyle w:val="Heading2"/>
+      </w:pPr>
+      <w:r>
+        <w:t>UC0006: Execute Command List</w:t>
+      </w:r>
+    </w:p>
+    <w:p>
+      <w:pPr>
+        <w:pStyle w:val="Heading3"/>
+      </w:pPr>
+      <w:r>
+        <w:t>Description</w:t>
+      </w:r>
+    </w:p>
+    <w:p>
+      <w:pPr>
+        <w:pStyle w:val="Heading3"/>
+      </w:pPr>
+      <w:r>
+        <w:t>Inputs</w:t>
+      </w:r>
+    </w:p>
+    <w:p>
+      <w:pPr>
+        <w:pStyle w:val="Heading3"/>
+      </w:pPr>
+      <w:r>
+        <w:t>Outputs</w:t>
+      </w:r>
+    </w:p>
+    <w:p>
+      <w:pPr>
+        <w:pStyle w:val="Heading3"/>
+      </w:pPr>
+      <w:r>
+        <w:t>Procedure</w:t>
+      </w:r>
+    </w:p>
+    <w:p>
+      <w:pPr>
+        <w:rPr>
+          <w:rFonts w:asciiTheme="majorHAnsi" w:eastAsiaTheme="majorEastAsia" w:hAnsiTheme="majorHAnsi" w:cstheme="majorBidi"/>
+          <w:color w:val="2F5496" w:themeColor="accent1" w:themeShade="BF"/>
+          <w:sz w:val="32"/>
+          <w:szCs w:val="32"/>
+        </w:rPr>
+      </w:pPr>
+      <w:r>
+        <w:br w:type="page"/>
+      </w:r>
+    </w:p>
+    <w:p>
+      <w:pPr>
+        <w:pStyle w:val="Heading1"/>
+      </w:pPr>
+      <w:r>
+        <w:lastRenderedPageBreak/>
+        <w:t>Command List</w:t>
+      </w:r>
+    </w:p>
+    <w:p>
+      <w:pPr>
+        <w:pStyle w:val="Heading2"/>
+      </w:pPr>
+      <w:r>
+        <w:t>UC0007: Create Command List</w:t>
+      </w:r>
+    </w:p>
+    <w:p>
+      <w:pPr>
+        <w:pStyle w:val="Heading3"/>
+      </w:pPr>
+      <w:r>
+        <w:t>Description</w:t>
+      </w:r>
+    </w:p>
+    <w:p>
+      <w:pPr>
+        <w:pStyle w:val="Heading3"/>
+      </w:pPr>
+      <w:r>
+        <w:t>Inputs</w:t>
+      </w:r>
+    </w:p>
+    <w:p>
+      <w:pPr>
+        <w:pStyle w:val="Heading3"/>
+      </w:pPr>
+      <w:r>
+        <w:t>Outputs</w:t>
+      </w:r>
+    </w:p>
+    <w:p>
+      <w:pPr>
+        <w:pStyle w:val="Heading3"/>
+      </w:pPr>
+      <w:r>
+        <w:t>Procedure</w:t>
+      </w:r>
+    </w:p>
+    <w:p>
+      <w:pPr>
+        <w:rPr>
+          <w:rFonts w:asciiTheme="majorHAnsi" w:eastAsiaTheme="majorEastAsia" w:hAnsiTheme="majorHAnsi" w:cstheme="majorBidi"/>
+          <w:color w:val="2F5496" w:themeColor="accent1" w:themeShade="BF"/>
+          <w:sz w:val="32"/>
+          <w:szCs w:val="32"/>
+        </w:rPr>
+      </w:pPr>
+      <w:r>
+        <w:br w:type="page"/>
+      </w:r>
+    </w:p>
+    <w:p>
+      <w:pPr>
+        <w:pStyle w:val="Heading1"/>
+      </w:pPr>
+      <w:r>
+        <w:lastRenderedPageBreak/>
+        <w:t>Render Target</w:t>
+      </w:r>
+    </w:p>
+    <w:p>
+      <w:pPr>
+        <w:pStyle w:val="Heading2"/>
+      </w:pPr>
+      <w:r>
+        <w:t>UC0008: Create Render Target</w:t>
+      </w:r>
+    </w:p>
+    <w:p>
+      <w:pPr>
+        <w:pStyle w:val="Heading3"/>
+      </w:pPr>
+      <w:r>
+        <w:t>Description</w:t>
+      </w:r>
+    </w:p>
+    <w:p>
+      <w:pPr>
+        <w:pStyle w:val="Heading3"/>
+      </w:pPr>
+      <w:r>
+        <w:t>Inputs</w:t>
+      </w:r>
+    </w:p>
+    <w:p>
+      <w:pPr>
+        <w:pStyle w:val="Heading3"/>
+      </w:pPr>
+      <w:r>
+        <w:t>Outputs</w:t>
+      </w:r>
+    </w:p>
+    <w:p>
+      <w:pPr>
+        <w:pStyle w:val="Heading3"/>
+      </w:pPr>
+      <w:r>
+        <w:t>Procedure</w:t>
       </w:r>
     </w:p>
     <w:sectPr>
@@ -536,6 +923,95 @@
     </w:lvl>
   </w:abstractNum>
   <w:abstractNum w:abstractNumId="2" w15:restartNumberingAfterBreak="0">
+    <w:nsid w:val="5C1A19FA"/>
+    <w:multiLevelType w:val="hybridMultilevel"/>
+    <w:tmpl w:val="83F487BE"/>
+    <w:lvl w:ilvl="0" w:tplc="0409000F">
+      <w:start w:val="1"/>
+      <w:numFmt w:val="decimal"/>
+      <w:lvlText w:val="%1."/>
+      <w:lvlJc w:val="left"/>
+      <w:pPr>
+        <w:ind w:left="720" w:hanging="360"/>
+      </w:pPr>
+      <w:rPr>
+        <w:rFonts w:hint="default"/>
+      </w:rPr>
+    </w:lvl>
+    <w:lvl w:ilvl="1" w:tplc="04090019" w:tentative="1">
+      <w:start w:val="1"/>
+      <w:numFmt w:val="lowerLetter"/>
+      <w:lvlText w:val="%2."/>
+      <w:lvlJc w:val="left"/>
+      <w:pPr>
+        <w:ind w:left="1440" w:hanging="360"/>
+      </w:pPr>
+    </w:lvl>
+    <w:lvl w:ilvl="2" w:tplc="0409001B" w:tentative="1">
+      <w:start w:val="1"/>
+      <w:numFmt w:val="lowerRoman"/>
+      <w:lvlText w:val="%3."/>
+      <w:lvlJc w:val="right"/>
+      <w:pPr>
+        <w:ind w:left="2160" w:hanging="180"/>
+      </w:pPr>
+    </w:lvl>
+    <w:lvl w:ilvl="3" w:tplc="0409000F" w:tentative="1">
+      <w:start w:val="1"/>
+      <w:numFmt w:val="decimal"/>
+      <w:lvlText w:val="%4."/>
+      <w:lvlJc w:val="left"/>
+      <w:pPr>
+        <w:ind w:left="2880" w:hanging="360"/>
+      </w:pPr>
+    </w:lvl>
+    <w:lvl w:ilvl="4" w:tplc="04090019" w:tentative="1">
+      <w:start w:val="1"/>
+      <w:numFmt w:val="lowerLetter"/>
+      <w:lvlText w:val="%5."/>
+      <w:lvlJc w:val="left"/>
+      <w:pPr>
+        <w:ind w:left="3600" w:hanging="360"/>
+      </w:pPr>
+    </w:lvl>
+    <w:lvl w:ilvl="5" w:tplc="0409001B" w:tentative="1">
+      <w:start w:val="1"/>
+      <w:numFmt w:val="lowerRoman"/>
+      <w:lvlText w:val="%6."/>
+      <w:lvlJc w:val="right"/>
+      <w:pPr>
+        <w:ind w:left="4320" w:hanging="180"/>
+      </w:pPr>
+    </w:lvl>
+    <w:lvl w:ilvl="6" w:tplc="0409000F" w:tentative="1">
+      <w:start w:val="1"/>
+      <w:numFmt w:val="decimal"/>
+      <w:lvlText w:val="%7."/>
+      <w:lvlJc w:val="left"/>
+      <w:pPr>
+        <w:ind w:left="5040" w:hanging="360"/>
+      </w:pPr>
+    </w:lvl>
+    <w:lvl w:ilvl="7" w:tplc="04090019" w:tentative="1">
+      <w:start w:val="1"/>
+      <w:numFmt w:val="lowerLetter"/>
+      <w:lvlText w:val="%8."/>
+      <w:lvlJc w:val="left"/>
+      <w:pPr>
+        <w:ind w:left="5760" w:hanging="360"/>
+      </w:pPr>
+    </w:lvl>
+    <w:lvl w:ilvl="8" w:tplc="0409001B" w:tentative="1">
+      <w:start w:val="1"/>
+      <w:numFmt w:val="lowerRoman"/>
+      <w:lvlText w:val="%9."/>
+      <w:lvlJc w:val="right"/>
+      <w:pPr>
+        <w:ind w:left="6480" w:hanging="180"/>
+      </w:pPr>
+    </w:lvl>
+  </w:abstractNum>
+  <w:abstractNum w:abstractNumId="3" w15:restartNumberingAfterBreak="0">
     <w:nsid w:val="79590AE2"/>
     <w:multiLevelType w:val="hybridMultilevel"/>
     <w:tmpl w:val="C52230CA"/>
@@ -628,10 +1104,13 @@
     <w:abstractNumId w:val="1"/>
   </w:num>
   <w:num w:numId="2">
-    <w:abstractNumId w:val="2"/>
+    <w:abstractNumId w:val="3"/>
   </w:num>
   <w:num w:numId="3">
     <w:abstractNumId w:val="0"/>
+  </w:num>
+  <w:num w:numId="4">
+    <w:abstractNumId w:val="2"/>
   </w:num>
 </w:numbering>
 </file>

</xml_diff>

<commit_message>
Extracted functionality to the DX12Device class.
</commit_message>
<xml_diff>
--- a/CH07/sapphire_design_doc.docx
+++ b/CH07/sapphire_design_doc.docx
@@ -60,31 +60,8 @@
       <w:r>
         <w:t>The main goal of this Use Case is to get the engine up and running.</w:t>
       </w:r>
-    </w:p>
-    <w:p>
-      <w:pPr>
-        <w:pStyle w:val="Heading3"/>
-      </w:pPr>
-      <w:r>
-        <w:t>Inputs</w:t>
-      </w:r>
-    </w:p>
-    <w:p>
-      <w:r>
-        <w:t>The width and height of the display window.</w:t>
-      </w:r>
-    </w:p>
-    <w:p>
-      <w:pPr>
-        <w:pStyle w:val="Heading3"/>
-      </w:pPr>
-      <w:r>
-        <w:t>Outputs</w:t>
-      </w:r>
-    </w:p>
-    <w:p>
-      <w:r>
-        <w:t>All necessary resources are initialized, the display window is created, everything is ready to run the game loop.</w:t>
+      <w:r>
+        <w:t xml:space="preserve"> The procedure should create and display the window of the given height. It should also create and initialize the entire render system.</w:t>
       </w:r>
     </w:p>
     <w:p>

</xml_diff>